<commit_message>
finished Wordpulse Palindrome Insight level 6 exercise d9
</commit_message>
<xml_diff>
--- a/v1/Level 6/Roadmap Level 6.docx
+++ b/v1/Level 6/Roadmap Level 6.docx
@@ -250,8 +250,6 @@
         </w:rPr>
         <w:t>​</w:t>
       </w:r>
-      <w:bookmarkStart w:id="0" w:name="_GoBack"/>
-      <w:bookmarkEnd w:id="0"/>
     </w:p>
     <w:p>
       <w:pPr>
@@ -12259,7 +12257,17 @@
           <w:sz w:val="24"/>
           <w:szCs w:val="24"/>
         </w:rPr>
-        <w:t>tanpa</w:t>
+        <w:t>ta</w:t>
+      </w:r>
+      <w:bookmarkStart w:id="0" w:name="_GoBack"/>
+      <w:bookmarkEnd w:id="0"/>
+      <w:r>
+        <w:rPr>
+          <w:rFonts w:ascii="Times New Roman" w:eastAsia="Times New Roman" w:hAnsi="Times New Roman" w:cs="Times New Roman"/>
+          <w:sz w:val="24"/>
+          <w:szCs w:val="24"/>
+        </w:rPr>
+        <w:t>npa</w:t>
       </w:r>
       <w:proofErr w:type="spellEnd"/>
       <w:r>

</xml_diff>